<commit_message>
Finalization documents and Lexathon.asm prompt changes w/ Missing functionality
</commit_message>
<xml_diff>
--- a/userManual.docx
+++ b/userManual.docx
@@ -1,32 +1,66 @@
 
 <file path=word/document.xml><?xml version="1.0" encoding="utf-8"?>
-<w:document xmlns:wpc="http://schemas.microsoft.com/office/word/2010/wordprocessingCanvas" xmlns:cx="http://schemas.microsoft.com/office/drawing/2014/chartex" xmlns:cx1="http://schemas.microsoft.com/office/drawing/2015/9/8/chartex" xmlns:cx2="http://schemas.microsoft.com/office/drawing/2015/10/21/chartex" xmlns:cx3="http://schemas.microsoft.com/office/drawing/2016/5/9/chartex" xmlns:cx4="http://schemas.microsoft.com/office/drawing/2016/5/10/chartex" xmlns:cx5="http://schemas.microsoft.com/office/drawing/2016/5/11/chartex" xmlns:mc="http://schemas.openxmlformats.org/markup-compatibility/2006" xmlns:o="urn:schemas-microsoft-com:office:office" xmlns:r="http://schemas.openxmlformats.org/officeDocument/2006/relationships" xmlns:m="http://schemas.openxmlformats.org/officeDocument/2006/math" xmlns:v="urn:schemas-microsoft-com:vml" xmlns:wp14="http://schemas.microsoft.com/office/word/2010/wordprocessingDrawing" xmlns:wp="http://schemas.openxmlformats.org/drawingml/2006/wordprocessingDrawing" xmlns:w10="urn:schemas-microsoft-com:office:word" xmlns:w="http://schemas.openxmlformats.org/wordprocessingml/2006/main" xmlns:w14="http://schemas.microsoft.com/office/word/2010/wordml" xmlns:w15="http://schemas.microsoft.com/office/word/2012/wordml" xmlns:w16se="http://schemas.microsoft.com/office/word/2015/wordml/symex" xmlns:wpg="http://schemas.microsoft.com/office/word/2010/wordprocessingGroup" xmlns:wpi="http://schemas.microsoft.com/office/word/2010/wordprocessingInk" xmlns:wne="http://schemas.microsoft.com/office/word/2006/wordml" xmlns:wps="http://schemas.microsoft.com/office/word/2010/wordprocessingShape" mc:Ignorable="w14 w15 w16se wp14">
+<w:document xmlns:wpc="http://schemas.microsoft.com/office/word/2010/wordprocessingCanvas" xmlns:cx="http://schemas.microsoft.com/office/drawing/2014/chartex" xmlns:cx1="http://schemas.microsoft.com/office/drawing/2015/9/8/chartex" xmlns:cx2="http://schemas.microsoft.com/office/drawing/2015/10/21/chartex" xmlns:mc="http://schemas.openxmlformats.org/markup-compatibility/2006" xmlns:o="urn:schemas-microsoft-com:office:office" xmlns:r="http://schemas.openxmlformats.org/officeDocument/2006/relationships" xmlns:m="http://schemas.openxmlformats.org/officeDocument/2006/math" xmlns:v="urn:schemas-microsoft-com:vml" xmlns:wp14="http://schemas.microsoft.com/office/word/2010/wordprocessingDrawing" xmlns:wp="http://schemas.openxmlformats.org/drawingml/2006/wordprocessingDrawing" xmlns:w10="urn:schemas-microsoft-com:office:word" xmlns:w="http://schemas.openxmlformats.org/wordprocessingml/2006/main" xmlns:w14="http://schemas.microsoft.com/office/word/2010/wordml" xmlns:w15="http://schemas.microsoft.com/office/word/2012/wordml" xmlns:w16se="http://schemas.microsoft.com/office/word/2015/wordml/symex" xmlns:wpg="http://schemas.microsoft.com/office/word/2010/wordprocessingGroup" xmlns:wpi="http://schemas.microsoft.com/office/word/2010/wordprocessingInk" xmlns:wne="http://schemas.microsoft.com/office/word/2006/wordml" xmlns:wps="http://schemas.microsoft.com/office/word/2010/wordprocessingShape" mc:Ignorable="w14 w15 w16se wp14">
   <w:body>
     <w:p>
       <w:pPr>
         <w:jc w:val="center"/>
         <w:rPr>
-          <w:sz w:val="28"/>
-        </w:rPr>
-      </w:pPr>
-      <w:r>
-        <w:rPr>
-          <w:sz w:val="28"/>
-        </w:rPr>
-        <w:t>User manual</w:t>
-      </w:r>
-    </w:p>
-    <w:p>
-      <w:pPr>
-        <w:rPr>
-          <w:sz w:val="28"/>
-        </w:rPr>
-      </w:pPr>
-      <w:r>
-        <w:rPr>
-          <w:sz w:val="28"/>
-        </w:rPr>
-        <w:t>How to run the game?</w:t>
+          <w:sz w:val="24"/>
+          <w:szCs w:val="20"/>
+        </w:rPr>
+      </w:pPr>
+      <w:proofErr w:type="spellStart"/>
+      <w:r>
+        <w:rPr>
+          <w:sz w:val="24"/>
+          <w:szCs w:val="20"/>
+        </w:rPr>
+        <w:t>Lexathon</w:t>
+      </w:r>
+      <w:proofErr w:type="spellEnd"/>
+      <w:r>
+        <w:rPr>
+          <w:sz w:val="24"/>
+          <w:szCs w:val="20"/>
+        </w:rPr>
+        <w:t xml:space="preserve"> </w:t>
+      </w:r>
+      <w:r>
+        <w:rPr>
+          <w:sz w:val="24"/>
+          <w:szCs w:val="20"/>
+        </w:rPr>
+        <w:t xml:space="preserve">User </w:t>
+      </w:r>
+      <w:r>
+        <w:rPr>
+          <w:sz w:val="24"/>
+          <w:szCs w:val="20"/>
+        </w:rPr>
+        <w:t>M</w:t>
+      </w:r>
+      <w:r>
+        <w:rPr>
+          <w:sz w:val="24"/>
+          <w:szCs w:val="20"/>
+        </w:rPr>
+        <w:t>anual</w:t>
+      </w:r>
+    </w:p>
+    <w:p>
+      <w:pPr>
+        <w:rPr>
+          <w:sz w:val="24"/>
+          <w:szCs w:val="20"/>
+        </w:rPr>
+      </w:pPr>
+      <w:r>
+        <w:rPr>
+          <w:sz w:val="24"/>
+          <w:szCs w:val="20"/>
+        </w:rPr>
+        <w:t>How to run the game:</w:t>
       </w:r>
     </w:p>
     <w:p>
@@ -36,9 +70,17 @@
           <w:ilvl w:val="0"/>
           <w:numId w:val="1"/>
         </w:numPr>
-      </w:pPr>
-      <w:r>
-        <w:t xml:space="preserve">Open the file Lexathon.asm </w:t>
+        <w:rPr>
+          <w:sz w:val="24"/>
+          <w:szCs w:val="20"/>
+        </w:rPr>
+      </w:pPr>
+      <w:r>
+        <w:rPr>
+          <w:sz w:val="24"/>
+          <w:szCs w:val="20"/>
+        </w:rPr>
+        <w:t>Open the file Lexathon.asm in the MARS MIPS simulator.</w:t>
       </w:r>
     </w:p>
     <w:p>
@@ -48,9 +90,45 @@
           <w:ilvl w:val="0"/>
           <w:numId w:val="1"/>
         </w:numPr>
-      </w:pPr>
-      <w:r>
-        <w:t>Make sure the LexathonDictionary.txt file is in the same directory as the mips.jar executable</w:t>
+        <w:rPr>
+          <w:sz w:val="24"/>
+          <w:szCs w:val="20"/>
+        </w:rPr>
+      </w:pPr>
+      <w:r>
+        <w:rPr>
+          <w:sz w:val="24"/>
+          <w:szCs w:val="20"/>
+        </w:rPr>
+        <w:t>Verify that</w:t>
+      </w:r>
+      <w:r>
+        <w:rPr>
+          <w:sz w:val="24"/>
+          <w:szCs w:val="20"/>
+        </w:rPr>
+        <w:t xml:space="preserve"> the LexathonDictionary.txt file is in the same directory as the </w:t>
+      </w:r>
+      <w:r>
+        <w:rPr>
+          <w:sz w:val="24"/>
+          <w:szCs w:val="20"/>
+        </w:rPr>
+        <w:t>mars</w:t>
+      </w:r>
+      <w:r>
+        <w:rPr>
+          <w:sz w:val="24"/>
+          <w:szCs w:val="20"/>
+        </w:rPr>
+        <w:t>.jar executable</w:t>
+      </w:r>
+      <w:r>
+        <w:rPr>
+          <w:sz w:val="24"/>
+          <w:szCs w:val="20"/>
+        </w:rPr>
+        <w:t>.</w:t>
       </w:r>
     </w:p>
     <w:p>
@@ -60,19 +138,37 @@
           <w:ilvl w:val="0"/>
           <w:numId w:val="1"/>
         </w:numPr>
-      </w:pPr>
-      <w:r>
-        <w:t>On running the .</w:t>
-      </w:r>
-      <w:proofErr w:type="spellStart"/>
-      <w:r>
-        <w:t>asm</w:t>
-      </w:r>
-      <w:proofErr w:type="spellEnd"/>
-      <w:r>
-        <w:t xml:space="preserve"> file, the user is provided with three options</w:t>
-      </w:r>
-      <w:r>
+        <w:rPr>
+          <w:sz w:val="24"/>
+          <w:szCs w:val="20"/>
+        </w:rPr>
+      </w:pPr>
+      <w:r>
+        <w:rPr>
+          <w:sz w:val="24"/>
+          <w:szCs w:val="20"/>
+        </w:rPr>
+        <w:t xml:space="preserve">On running the </w:t>
+      </w:r>
+      <w:r>
+        <w:rPr>
+          <w:sz w:val="24"/>
+          <w:szCs w:val="20"/>
+        </w:rPr>
+        <w:t>Lexathon</w:t>
+      </w:r>
+      <w:r>
+        <w:rPr>
+          <w:sz w:val="24"/>
+          <w:szCs w:val="20"/>
+        </w:rPr>
+        <w:t>.asm file, the user is provided with three options</w:t>
+      </w:r>
+      <w:r>
+        <w:rPr>
+          <w:sz w:val="24"/>
+          <w:szCs w:val="20"/>
+        </w:rPr>
         <w:t>:</w:t>
       </w:r>
     </w:p>
@@ -84,12 +180,16 @@
           <w:numId w:val="3"/>
         </w:numPr>
         <w:rPr>
-          <w:sz w:val="20"/>
-        </w:rPr>
-      </w:pPr>
-      <w:r>
-        <w:rPr>
-          <w:sz w:val="20"/>
+          <w:i/>
+          <w:sz w:val="24"/>
+          <w:szCs w:val="20"/>
+        </w:rPr>
+      </w:pPr>
+      <w:r>
+        <w:rPr>
+          <w:i/>
+          <w:sz w:val="24"/>
+          <w:szCs w:val="20"/>
         </w:rPr>
         <w:t>Start the game</w:t>
       </w:r>
@@ -102,12 +202,16 @@
           <w:numId w:val="3"/>
         </w:numPr>
         <w:rPr>
-          <w:sz w:val="20"/>
-        </w:rPr>
-      </w:pPr>
-      <w:r>
-        <w:rPr>
-          <w:sz w:val="20"/>
+          <w:i/>
+          <w:sz w:val="24"/>
+          <w:szCs w:val="20"/>
+        </w:rPr>
+      </w:pPr>
+      <w:r>
+        <w:rPr>
+          <w:i/>
+          <w:sz w:val="24"/>
+          <w:szCs w:val="20"/>
         </w:rPr>
         <w:t>Instructions</w:t>
       </w:r>
@@ -120,12 +224,16 @@
           <w:numId w:val="3"/>
         </w:numPr>
         <w:rPr>
-          <w:sz w:val="20"/>
-        </w:rPr>
-      </w:pPr>
-      <w:r>
-        <w:rPr>
-          <w:sz w:val="20"/>
+          <w:i/>
+          <w:sz w:val="24"/>
+          <w:szCs w:val="20"/>
+        </w:rPr>
+      </w:pPr>
+      <w:r>
+        <w:rPr>
+          <w:i/>
+          <w:sz w:val="24"/>
+          <w:szCs w:val="20"/>
         </w:rPr>
         <w:t>Exit</w:t>
       </w:r>
@@ -138,12 +246,14 @@
           <w:numId w:val="1"/>
         </w:numPr>
         <w:rPr>
-          <w:sz w:val="20"/>
-        </w:rPr>
-      </w:pPr>
-      <w:r>
-        <w:rPr>
-          <w:sz w:val="20"/>
+          <w:sz w:val="24"/>
+          <w:szCs w:val="20"/>
+        </w:rPr>
+      </w:pPr>
+      <w:r>
+        <w:rPr>
+          <w:sz w:val="24"/>
+          <w:szCs w:val="20"/>
         </w:rPr>
         <w:t>Enter 1 to start the game.</w:t>
       </w:r>
@@ -155,29 +265,65 @@
           <w:ilvl w:val="0"/>
           <w:numId w:val="1"/>
         </w:numPr>
-      </w:pPr>
-      <w:r>
+        <w:rPr>
+          <w:sz w:val="24"/>
+          <w:szCs w:val="20"/>
+        </w:rPr>
+      </w:pPr>
+      <w:r>
+        <w:rPr>
+          <w:sz w:val="24"/>
+          <w:szCs w:val="20"/>
+        </w:rPr>
         <w:t>A</w:t>
       </w:r>
       <w:r>
+        <w:rPr>
+          <w:sz w:val="24"/>
+          <w:szCs w:val="20"/>
+        </w:rPr>
         <w:t xml:space="preserve"> 3x3 board of random letters</w:t>
       </w:r>
       <w:r>
+        <w:rPr>
+          <w:sz w:val="24"/>
+          <w:szCs w:val="20"/>
+        </w:rPr>
         <w:t xml:space="preserve"> is then displayed on the screen</w:t>
       </w:r>
       <w:r>
+        <w:rPr>
+          <w:sz w:val="24"/>
+          <w:szCs w:val="20"/>
+        </w:rPr>
         <w:t>, and</w:t>
       </w:r>
       <w:r>
+        <w:rPr>
+          <w:sz w:val="24"/>
+          <w:szCs w:val="20"/>
+        </w:rPr>
         <w:t xml:space="preserve"> the user is</w:t>
       </w:r>
       <w:r>
+        <w:rPr>
+          <w:sz w:val="24"/>
+          <w:szCs w:val="20"/>
+        </w:rPr>
         <w:t xml:space="preserve"> presented with </w:t>
       </w:r>
       <w:r>
+        <w:rPr>
+          <w:sz w:val="24"/>
+          <w:szCs w:val="20"/>
+        </w:rPr>
         <w:t>four</w:t>
       </w:r>
       <w:r>
+        <w:rPr>
+          <w:sz w:val="24"/>
+          <w:szCs w:val="20"/>
+        </w:rPr>
         <w:t xml:space="preserve"> options:</w:t>
       </w:r>
     </w:p>
@@ -189,12 +335,16 @@
           <w:numId w:val="6"/>
         </w:numPr>
         <w:rPr>
-          <w:sz w:val="20"/>
-        </w:rPr>
-      </w:pPr>
-      <w:r>
-        <w:rPr>
-          <w:sz w:val="20"/>
+          <w:i/>
+          <w:sz w:val="24"/>
+          <w:szCs w:val="20"/>
+        </w:rPr>
+      </w:pPr>
+      <w:r>
+        <w:rPr>
+          <w:i/>
+          <w:sz w:val="24"/>
+          <w:szCs w:val="20"/>
         </w:rPr>
         <w:t>Enter word</w:t>
       </w:r>
@@ -207,12 +357,16 @@
           <w:numId w:val="6"/>
         </w:numPr>
         <w:rPr>
-          <w:sz w:val="20"/>
-        </w:rPr>
-      </w:pPr>
-      <w:r>
-        <w:rPr>
-          <w:sz w:val="20"/>
+          <w:i/>
+          <w:sz w:val="24"/>
+          <w:szCs w:val="20"/>
+        </w:rPr>
+      </w:pPr>
+      <w:r>
+        <w:rPr>
+          <w:i/>
+          <w:sz w:val="24"/>
+          <w:szCs w:val="20"/>
         </w:rPr>
         <w:t>Instructions</w:t>
       </w:r>
@@ -225,12 +379,16 @@
           <w:numId w:val="6"/>
         </w:numPr>
         <w:rPr>
-          <w:sz w:val="20"/>
-        </w:rPr>
-      </w:pPr>
-      <w:r>
-        <w:rPr>
-          <w:sz w:val="20"/>
+          <w:i/>
+          <w:sz w:val="24"/>
+          <w:szCs w:val="20"/>
+        </w:rPr>
+      </w:pPr>
+      <w:r>
+        <w:rPr>
+          <w:i/>
+          <w:sz w:val="24"/>
+          <w:szCs w:val="20"/>
         </w:rPr>
         <w:t>Shuffle</w:t>
       </w:r>
@@ -243,12 +401,16 @@
           <w:numId w:val="6"/>
         </w:numPr>
         <w:rPr>
-          <w:sz w:val="20"/>
-        </w:rPr>
-      </w:pPr>
-      <w:r>
-        <w:rPr>
-          <w:sz w:val="20"/>
+          <w:i/>
+          <w:sz w:val="24"/>
+          <w:szCs w:val="20"/>
+        </w:rPr>
+      </w:pPr>
+      <w:r>
+        <w:rPr>
+          <w:i/>
+          <w:sz w:val="24"/>
+          <w:szCs w:val="20"/>
         </w:rPr>
         <w:t>End game</w:t>
       </w:r>
@@ -260,49 +422,186 @@
           <w:ilvl w:val="0"/>
           <w:numId w:val="1"/>
         </w:numPr>
-      </w:pPr>
-      <w:r>
+        <w:rPr>
+          <w:sz w:val="24"/>
+          <w:szCs w:val="20"/>
+        </w:rPr>
+      </w:pPr>
+      <w:r>
+        <w:rPr>
+          <w:sz w:val="24"/>
+          <w:szCs w:val="20"/>
+        </w:rPr>
         <w:t xml:space="preserve">Choose option 1 to enter a word, and </w:t>
       </w:r>
       <w:r>
+        <w:rPr>
+          <w:sz w:val="24"/>
+          <w:szCs w:val="20"/>
+        </w:rPr>
         <w:t>form</w:t>
       </w:r>
       <w:r>
+        <w:rPr>
+          <w:sz w:val="24"/>
+          <w:szCs w:val="20"/>
+        </w:rPr>
         <w:t xml:space="preserve"> a word u</w:t>
       </w:r>
       <w:r>
+        <w:rPr>
+          <w:sz w:val="24"/>
+          <w:szCs w:val="20"/>
+        </w:rPr>
         <w:t>sing only the letters displayed</w:t>
       </w:r>
       <w:r>
+        <w:rPr>
+          <w:sz w:val="24"/>
+          <w:szCs w:val="20"/>
+        </w:rPr>
         <w:t xml:space="preserve"> on the board that is at least 3</w:t>
       </w:r>
       <w:r>
+        <w:rPr>
+          <w:sz w:val="24"/>
+          <w:szCs w:val="20"/>
+        </w:rPr>
         <w:t xml:space="preserve"> letters long and does not exceed 9 letters. If the entered word passes all the conditio</w:t>
       </w:r>
       <w:r>
+        <w:rPr>
+          <w:sz w:val="24"/>
+          <w:szCs w:val="20"/>
+        </w:rPr>
         <w:t>n checks, the user is awarded</w:t>
       </w:r>
       <w:r>
+        <w:rPr>
+          <w:sz w:val="24"/>
+          <w:szCs w:val="20"/>
+        </w:rPr>
+        <w:t xml:space="preserve"> points</w:t>
+      </w:r>
+      <w:r>
+        <w:rPr>
+          <w:sz w:val="24"/>
+          <w:szCs w:val="20"/>
+        </w:rPr>
+        <w:t xml:space="preserve"> based on the length of the word</w:t>
+      </w:r>
+      <w:r>
+        <w:rPr>
+          <w:sz w:val="24"/>
+          <w:szCs w:val="20"/>
+        </w:rPr>
         <w:t xml:space="preserve"> </w:t>
+      </w:r>
+      <w:r>
+        <w:rPr>
+          <w:sz w:val="24"/>
+          <w:szCs w:val="20"/>
+        </w:rPr>
+        <w:t xml:space="preserve">(5*length) </w:t>
       </w:r>
       <w:bookmarkStart w:id="0" w:name="_GoBack"/>
       <w:bookmarkEnd w:id="0"/>
       <w:r>
-        <w:t>points</w:t>
-      </w:r>
-      <w:r>
-        <w:t xml:space="preserve"> based on the length of the word</w:t>
-      </w:r>
-      <w:r>
-        <w:t xml:space="preserve"> and asked to enter another word in the next turn. </w:t>
+        <w:rPr>
+          <w:sz w:val="24"/>
+          <w:szCs w:val="20"/>
+        </w:rPr>
+        <w:t xml:space="preserve">and asked to enter another word in the next turn. </w:t>
       </w:r>
     </w:p>
     <w:p>
       <w:pPr>
         <w:ind w:left="720"/>
-      </w:pPr>
-      <w:r>
-        <w:t>Choosing option 3 shuffles the entire board and gives the user a board with different letters. To end the game, choose option 4.</w:t>
+        <w:rPr>
+          <w:sz w:val="24"/>
+          <w:szCs w:val="20"/>
+        </w:rPr>
+      </w:pPr>
+      <w:r>
+        <w:rPr>
+          <w:sz w:val="24"/>
+          <w:szCs w:val="20"/>
+        </w:rPr>
+        <w:t>Choose option 2 to display the instructions for the game.</w:t>
+      </w:r>
+    </w:p>
+    <w:p>
+      <w:pPr>
+        <w:ind w:left="720"/>
+        <w:rPr>
+          <w:sz w:val="24"/>
+          <w:szCs w:val="20"/>
+        </w:rPr>
+      </w:pPr>
+      <w:r>
+        <w:rPr>
+          <w:sz w:val="24"/>
+          <w:szCs w:val="20"/>
+        </w:rPr>
+        <w:t>Choose</w:t>
+      </w:r>
+      <w:r>
+        <w:rPr>
+          <w:sz w:val="24"/>
+          <w:szCs w:val="20"/>
+        </w:rPr>
+        <w:t xml:space="preserve"> option 3 </w:t>
+      </w:r>
+      <w:r>
+        <w:rPr>
+          <w:sz w:val="24"/>
+          <w:szCs w:val="20"/>
+        </w:rPr>
+        <w:t>to shuffle the entire board and give</w:t>
+      </w:r>
+      <w:r>
+        <w:rPr>
+          <w:sz w:val="24"/>
+          <w:szCs w:val="20"/>
+        </w:rPr>
+        <w:t xml:space="preserve"> the user a board with different letters. </w:t>
+      </w:r>
+    </w:p>
+    <w:p>
+      <w:pPr>
+        <w:ind w:left="720"/>
+        <w:rPr>
+          <w:sz w:val="24"/>
+          <w:szCs w:val="20"/>
+        </w:rPr>
+      </w:pPr>
+      <w:r>
+        <w:rPr>
+          <w:sz w:val="24"/>
+          <w:szCs w:val="20"/>
+        </w:rPr>
+        <w:t>C</w:t>
+      </w:r>
+      <w:r>
+        <w:rPr>
+          <w:sz w:val="24"/>
+          <w:szCs w:val="20"/>
+        </w:rPr>
+        <w:t>hoose option 4</w:t>
+      </w:r>
+      <w:r>
+        <w:rPr>
+          <w:sz w:val="24"/>
+          <w:szCs w:val="20"/>
+        </w:rPr>
+        <w:t xml:space="preserve"> to end the game</w:t>
+      </w:r>
+      <w:r>
+        <w:rPr>
+          <w:sz w:val="24"/>
+          <w:szCs w:val="20"/>
+        </w:rPr>
+        <w:t>.</w:t>
       </w:r>
     </w:p>
     <w:sectPr>
@@ -317,7 +616,7 @@
 </file>
 
 <file path=word/endnotes.xml><?xml version="1.0" encoding="utf-8"?>
-<w:endnotes xmlns:wpc="http://schemas.microsoft.com/office/word/2010/wordprocessingCanvas" xmlns:cx="http://schemas.microsoft.com/office/drawing/2014/chartex" xmlns:cx1="http://schemas.microsoft.com/office/drawing/2015/9/8/chartex" xmlns:cx2="http://schemas.microsoft.com/office/drawing/2015/10/21/chartex" xmlns:cx3="http://schemas.microsoft.com/office/drawing/2016/5/9/chartex" xmlns:cx4="http://schemas.microsoft.com/office/drawing/2016/5/10/chartex" xmlns:cx5="http://schemas.microsoft.com/office/drawing/2016/5/11/chartex" xmlns:mc="http://schemas.openxmlformats.org/markup-compatibility/2006" xmlns:o="urn:schemas-microsoft-com:office:office" xmlns:r="http://schemas.openxmlformats.org/officeDocument/2006/relationships" xmlns:m="http://schemas.openxmlformats.org/officeDocument/2006/math" xmlns:v="urn:schemas-microsoft-com:vml" xmlns:wp14="http://schemas.microsoft.com/office/word/2010/wordprocessingDrawing" xmlns:wp="http://schemas.openxmlformats.org/drawingml/2006/wordprocessingDrawing" xmlns:w10="urn:schemas-microsoft-com:office:word" xmlns:w="http://schemas.openxmlformats.org/wordprocessingml/2006/main" xmlns:w14="http://schemas.microsoft.com/office/word/2010/wordml" xmlns:w15="http://schemas.microsoft.com/office/word/2012/wordml" xmlns:w16se="http://schemas.microsoft.com/office/word/2015/wordml/symex" xmlns:wpg="http://schemas.microsoft.com/office/word/2010/wordprocessingGroup" xmlns:wpi="http://schemas.microsoft.com/office/word/2010/wordprocessingInk" xmlns:wne="http://schemas.microsoft.com/office/word/2006/wordml" xmlns:wps="http://schemas.microsoft.com/office/word/2010/wordprocessingShape" mc:Ignorable="w14 w15 w16se wp14">
+<w:endnotes xmlns:wpc="http://schemas.microsoft.com/office/word/2010/wordprocessingCanvas" xmlns:cx="http://schemas.microsoft.com/office/drawing/2014/chartex" xmlns:cx1="http://schemas.microsoft.com/office/drawing/2015/9/8/chartex" xmlns:cx2="http://schemas.microsoft.com/office/drawing/2015/10/21/chartex" xmlns:mc="http://schemas.openxmlformats.org/markup-compatibility/2006" xmlns:o="urn:schemas-microsoft-com:office:office" xmlns:r="http://schemas.openxmlformats.org/officeDocument/2006/relationships" xmlns:m="http://schemas.openxmlformats.org/officeDocument/2006/math" xmlns:v="urn:schemas-microsoft-com:vml" xmlns:wp14="http://schemas.microsoft.com/office/word/2010/wordprocessingDrawing" xmlns:wp="http://schemas.openxmlformats.org/drawingml/2006/wordprocessingDrawing" xmlns:w10="urn:schemas-microsoft-com:office:word" xmlns:w="http://schemas.openxmlformats.org/wordprocessingml/2006/main" xmlns:w14="http://schemas.microsoft.com/office/word/2010/wordml" xmlns:w15="http://schemas.microsoft.com/office/word/2012/wordml" xmlns:w16se="http://schemas.microsoft.com/office/word/2015/wordml/symex" xmlns:wpg="http://schemas.microsoft.com/office/word/2010/wordprocessingGroup" xmlns:wpi="http://schemas.microsoft.com/office/word/2010/wordprocessingInk" xmlns:wne="http://schemas.microsoft.com/office/word/2006/wordml" xmlns:wps="http://schemas.microsoft.com/office/word/2010/wordprocessingShape" mc:Ignorable="w14 w15 w16se wp14">
   <w:endnote w:type="separator" w:id="-1">
     <w:p>
       <w:pPr>
@@ -342,7 +641,7 @@
 </file>
 
 <file path=word/footnotes.xml><?xml version="1.0" encoding="utf-8"?>
-<w:footnotes xmlns:wpc="http://schemas.microsoft.com/office/word/2010/wordprocessingCanvas" xmlns:cx="http://schemas.microsoft.com/office/drawing/2014/chartex" xmlns:cx1="http://schemas.microsoft.com/office/drawing/2015/9/8/chartex" xmlns:cx2="http://schemas.microsoft.com/office/drawing/2015/10/21/chartex" xmlns:cx3="http://schemas.microsoft.com/office/drawing/2016/5/9/chartex" xmlns:cx4="http://schemas.microsoft.com/office/drawing/2016/5/10/chartex" xmlns:cx5="http://schemas.microsoft.com/office/drawing/2016/5/11/chartex" xmlns:mc="http://schemas.openxmlformats.org/markup-compatibility/2006" xmlns:o="urn:schemas-microsoft-com:office:office" xmlns:r="http://schemas.openxmlformats.org/officeDocument/2006/relationships" xmlns:m="http://schemas.openxmlformats.org/officeDocument/2006/math" xmlns:v="urn:schemas-microsoft-com:vml" xmlns:wp14="http://schemas.microsoft.com/office/word/2010/wordprocessingDrawing" xmlns:wp="http://schemas.openxmlformats.org/drawingml/2006/wordprocessingDrawing" xmlns:w10="urn:schemas-microsoft-com:office:word" xmlns:w="http://schemas.openxmlformats.org/wordprocessingml/2006/main" xmlns:w14="http://schemas.microsoft.com/office/word/2010/wordml" xmlns:w15="http://schemas.microsoft.com/office/word/2012/wordml" xmlns:w16se="http://schemas.microsoft.com/office/word/2015/wordml/symex" xmlns:wpg="http://schemas.microsoft.com/office/word/2010/wordprocessingGroup" xmlns:wpi="http://schemas.microsoft.com/office/word/2010/wordprocessingInk" xmlns:wne="http://schemas.microsoft.com/office/word/2006/wordml" xmlns:wps="http://schemas.microsoft.com/office/word/2010/wordprocessingShape" mc:Ignorable="w14 w15 w16se wp14">
+<w:footnotes xmlns:wpc="http://schemas.microsoft.com/office/word/2010/wordprocessingCanvas" xmlns:cx="http://schemas.microsoft.com/office/drawing/2014/chartex" xmlns:cx1="http://schemas.microsoft.com/office/drawing/2015/9/8/chartex" xmlns:cx2="http://schemas.microsoft.com/office/drawing/2015/10/21/chartex" xmlns:mc="http://schemas.openxmlformats.org/markup-compatibility/2006" xmlns:o="urn:schemas-microsoft-com:office:office" xmlns:r="http://schemas.openxmlformats.org/officeDocument/2006/relationships" xmlns:m="http://schemas.openxmlformats.org/officeDocument/2006/math" xmlns:v="urn:schemas-microsoft-com:vml" xmlns:wp14="http://schemas.microsoft.com/office/word/2010/wordprocessingDrawing" xmlns:wp="http://schemas.openxmlformats.org/drawingml/2006/wordprocessingDrawing" xmlns:w10="urn:schemas-microsoft-com:office:word" xmlns:w="http://schemas.openxmlformats.org/wordprocessingml/2006/main" xmlns:w14="http://schemas.microsoft.com/office/word/2010/wordml" xmlns:w15="http://schemas.microsoft.com/office/word/2012/wordml" xmlns:w16se="http://schemas.microsoft.com/office/word/2015/wordml/symex" xmlns:wpg="http://schemas.microsoft.com/office/word/2010/wordprocessingGroup" xmlns:wpi="http://schemas.microsoft.com/office/word/2010/wordprocessingInk" xmlns:wne="http://schemas.microsoft.com/office/word/2006/wordml" xmlns:wps="http://schemas.microsoft.com/office/word/2010/wordprocessingShape" mc:Ignorable="w14 w15 w16se wp14">
   <w:footnote w:type="separator" w:id="-1">
     <w:p>
       <w:pPr>
@@ -367,57 +666,96 @@
 </file>
 
 <file path=word/header1.xml><?xml version="1.0" encoding="utf-8"?>
-<w:hdr xmlns:wpc="http://schemas.microsoft.com/office/word/2010/wordprocessingCanvas" xmlns:cx="http://schemas.microsoft.com/office/drawing/2014/chartex" xmlns:cx1="http://schemas.microsoft.com/office/drawing/2015/9/8/chartex" xmlns:cx2="http://schemas.microsoft.com/office/drawing/2015/10/21/chartex" xmlns:cx3="http://schemas.microsoft.com/office/drawing/2016/5/9/chartex" xmlns:cx4="http://schemas.microsoft.com/office/drawing/2016/5/10/chartex" xmlns:cx5="http://schemas.microsoft.com/office/drawing/2016/5/11/chartex" xmlns:mc="http://schemas.openxmlformats.org/markup-compatibility/2006" xmlns:o="urn:schemas-microsoft-com:office:office" xmlns:r="http://schemas.openxmlformats.org/officeDocument/2006/relationships" xmlns:m="http://schemas.openxmlformats.org/officeDocument/2006/math" xmlns:v="urn:schemas-microsoft-com:vml" xmlns:wp14="http://schemas.microsoft.com/office/word/2010/wordprocessingDrawing" xmlns:wp="http://schemas.openxmlformats.org/drawingml/2006/wordprocessingDrawing" xmlns:w10="urn:schemas-microsoft-com:office:word" xmlns:w="http://schemas.openxmlformats.org/wordprocessingml/2006/main" xmlns:w14="http://schemas.microsoft.com/office/word/2010/wordml" xmlns:w15="http://schemas.microsoft.com/office/word/2012/wordml" xmlns:w16se="http://schemas.microsoft.com/office/word/2015/wordml/symex" xmlns:wpg="http://schemas.microsoft.com/office/word/2010/wordprocessingGroup" xmlns:wpi="http://schemas.microsoft.com/office/word/2010/wordprocessingInk" xmlns:wne="http://schemas.microsoft.com/office/word/2006/wordml" xmlns:wps="http://schemas.microsoft.com/office/word/2010/wordprocessingShape" mc:Ignorable="w14 w15 w16se wp14">
+<w:hdr xmlns:wpc="http://schemas.microsoft.com/office/word/2010/wordprocessingCanvas" xmlns:cx="http://schemas.microsoft.com/office/drawing/2014/chartex" xmlns:cx1="http://schemas.microsoft.com/office/drawing/2015/9/8/chartex" xmlns:cx2="http://schemas.microsoft.com/office/drawing/2015/10/21/chartex" xmlns:mc="http://schemas.openxmlformats.org/markup-compatibility/2006" xmlns:o="urn:schemas-microsoft-com:office:office" xmlns:r="http://schemas.openxmlformats.org/officeDocument/2006/relationships" xmlns:m="http://schemas.openxmlformats.org/officeDocument/2006/math" xmlns:v="urn:schemas-microsoft-com:vml" xmlns:wp14="http://schemas.microsoft.com/office/word/2010/wordprocessingDrawing" xmlns:wp="http://schemas.openxmlformats.org/drawingml/2006/wordprocessingDrawing" xmlns:w10="urn:schemas-microsoft-com:office:word" xmlns:w="http://schemas.openxmlformats.org/wordprocessingml/2006/main" xmlns:w14="http://schemas.microsoft.com/office/word/2010/wordml" xmlns:w15="http://schemas.microsoft.com/office/word/2012/wordml" xmlns:w16se="http://schemas.microsoft.com/office/word/2015/wordml/symex" xmlns:wpg="http://schemas.microsoft.com/office/word/2010/wordprocessingGroup" xmlns:wpi="http://schemas.microsoft.com/office/word/2010/wordprocessingInk" xmlns:wne="http://schemas.microsoft.com/office/word/2006/wordml" xmlns:wps="http://schemas.microsoft.com/office/word/2010/wordprocessingShape" mc:Ignorable="w14 w15 w16se wp14">
   <w:p>
     <w:pPr>
       <w:pStyle w:val="Header"/>
+      <w:rPr>
+        <w:sz w:val="24"/>
+      </w:rPr>
     </w:pPr>
     <w:r>
+      <w:rPr>
+        <w:sz w:val="24"/>
+      </w:rPr>
       <w:t>CS 3340.501</w:t>
     </w:r>
   </w:p>
   <w:p>
     <w:pPr>
       <w:pStyle w:val="Header"/>
+      <w:rPr>
+        <w:sz w:val="24"/>
+      </w:rPr>
     </w:pPr>
     <w:r>
+      <w:rPr>
+        <w:sz w:val="24"/>
+      </w:rPr>
       <w:t>Nishant Gurrapadi- nxg153030</w:t>
     </w:r>
   </w:p>
   <w:p>
     <w:pPr>
       <w:pStyle w:val="Header"/>
+      <w:rPr>
+        <w:sz w:val="24"/>
+      </w:rPr>
     </w:pPr>
     <w:r>
-      <w:t>Kevin Vanhorn- kcv150030</w:t>
+      <w:rPr>
+        <w:sz w:val="24"/>
+      </w:rPr>
+      <w:t>Kevin VanH</w:t>
+    </w:r>
+    <w:r>
+      <w:rPr>
+        <w:sz w:val="24"/>
+      </w:rPr>
+      <w:t>orn- kcv150030</w:t>
     </w:r>
   </w:p>
   <w:p>
     <w:pPr>
       <w:pStyle w:val="Header"/>
+      <w:rPr>
+        <w:sz w:val="24"/>
+      </w:rPr>
     </w:pPr>
     <w:r>
+      <w:rPr>
+        <w:sz w:val="24"/>
+      </w:rPr>
       <w:t>Thach Ngo- tnn130130</w:t>
     </w:r>
   </w:p>
   <w:p>
     <w:pPr>
       <w:pStyle w:val="Header"/>
+      <w:rPr>
+        <w:sz w:val="24"/>
+      </w:rPr>
     </w:pPr>
     <w:r>
+      <w:rPr>
+        <w:sz w:val="24"/>
+      </w:rPr>
       <w:t>Marco Serrano- mis140230</w:t>
     </w:r>
   </w:p>
   <w:p>
     <w:pPr>
       <w:pStyle w:val="Header"/>
+      <w:rPr>
+        <w:sz w:val="24"/>
+      </w:rPr>
     </w:pPr>
   </w:p>
 </w:hdr>
 </file>
 
 <file path=word/numbering.xml><?xml version="1.0" encoding="utf-8"?>
-<w:numbering xmlns:wpc="http://schemas.microsoft.com/office/word/2010/wordprocessingCanvas" xmlns:cx="http://schemas.microsoft.com/office/drawing/2014/chartex" xmlns:cx1="http://schemas.microsoft.com/office/drawing/2015/9/8/chartex" xmlns:cx2="http://schemas.microsoft.com/office/drawing/2015/10/21/chartex" xmlns:cx3="http://schemas.microsoft.com/office/drawing/2016/5/9/chartex" xmlns:cx4="http://schemas.microsoft.com/office/drawing/2016/5/10/chartex" xmlns:cx5="http://schemas.microsoft.com/office/drawing/2016/5/11/chartex" xmlns:mc="http://schemas.openxmlformats.org/markup-compatibility/2006" xmlns:o="urn:schemas-microsoft-com:office:office" xmlns:r="http://schemas.openxmlformats.org/officeDocument/2006/relationships" xmlns:m="http://schemas.openxmlformats.org/officeDocument/2006/math" xmlns:v="urn:schemas-microsoft-com:vml" xmlns:wp14="http://schemas.microsoft.com/office/word/2010/wordprocessingDrawing" xmlns:wp="http://schemas.openxmlformats.org/drawingml/2006/wordprocessingDrawing" xmlns:w10="urn:schemas-microsoft-com:office:word" xmlns:w="http://schemas.openxmlformats.org/wordprocessingml/2006/main" xmlns:w14="http://schemas.microsoft.com/office/word/2010/wordml" xmlns:w15="http://schemas.microsoft.com/office/word/2012/wordml" xmlns:w16se="http://schemas.microsoft.com/office/word/2015/wordml/symex" xmlns:wpg="http://schemas.microsoft.com/office/word/2010/wordprocessingGroup" xmlns:wpi="http://schemas.microsoft.com/office/word/2010/wordprocessingInk" xmlns:wne="http://schemas.microsoft.com/office/word/2006/wordml" xmlns:wps="http://schemas.microsoft.com/office/word/2010/wordprocessingShape" mc:Ignorable="w14 w15 w16se wp14">
+<w:numbering xmlns:wpc="http://schemas.microsoft.com/office/word/2010/wordprocessingCanvas" xmlns:cx="http://schemas.microsoft.com/office/drawing/2014/chartex" xmlns:cx1="http://schemas.microsoft.com/office/drawing/2015/9/8/chartex" xmlns:cx2="http://schemas.microsoft.com/office/drawing/2015/10/21/chartex" xmlns:mc="http://schemas.openxmlformats.org/markup-compatibility/2006" xmlns:o="urn:schemas-microsoft-com:office:office" xmlns:r="http://schemas.openxmlformats.org/officeDocument/2006/relationships" xmlns:m="http://schemas.openxmlformats.org/officeDocument/2006/math" xmlns:v="urn:schemas-microsoft-com:vml" xmlns:wp14="http://schemas.microsoft.com/office/word/2010/wordprocessingDrawing" xmlns:wp="http://schemas.openxmlformats.org/drawingml/2006/wordprocessingDrawing" xmlns:w10="urn:schemas-microsoft-com:office:word" xmlns:w="http://schemas.openxmlformats.org/wordprocessingml/2006/main" xmlns:w14="http://schemas.microsoft.com/office/word/2010/wordml" xmlns:w15="http://schemas.microsoft.com/office/word/2012/wordml" xmlns:w16se="http://schemas.microsoft.com/office/word/2015/wordml/symex" xmlns:wpg="http://schemas.microsoft.com/office/word/2010/wordprocessingGroup" xmlns:wpi="http://schemas.microsoft.com/office/word/2010/wordprocessingInk" xmlns:wne="http://schemas.microsoft.com/office/word/2006/wordml" xmlns:wps="http://schemas.microsoft.com/office/word/2010/wordprocessingShape" mc:Ignorable="w14 w15 w16se wp14">
   <w:abstractNum w:abstractNumId="0" w15:restartNumberingAfterBreak="0">
     <w:nsid w:val="07811601"/>
     <w:multiLevelType w:val="hybridMultilevel"/>
@@ -1014,7 +1352,7 @@
       </w:pPr>
     </w:pPrDefault>
   </w:docDefaults>
-  <w:latentStyles w:defLockedState="0" w:defUIPriority="99" w:defSemiHidden="0" w:defUnhideWhenUsed="0" w:defQFormat="0" w:count="374">
+  <w:latentStyles w:defLockedState="0" w:defUIPriority="99" w:defSemiHidden="0" w:defUnhideWhenUsed="0" w:defQFormat="0" w:count="372">
     <w:lsdException w:name="Normal" w:uiPriority="0" w:qFormat="1"/>
     <w:lsdException w:name="heading 1" w:uiPriority="9" w:qFormat="1"/>
     <w:lsdException w:name="heading 2" w:semiHidden="1" w:uiPriority="9" w:unhideWhenUsed="1" w:qFormat="1"/>
@@ -1387,8 +1725,6 @@
     <w:lsdException w:name="List Table 6 Colorful Accent 6" w:uiPriority="51"/>
     <w:lsdException w:name="List Table 7 Colorful Accent 6" w:uiPriority="52"/>
     <w:lsdException w:name="Mention" w:semiHidden="1" w:unhideWhenUsed="1"/>
-    <w:lsdException w:name="Smart Hyperlink" w:semiHidden="1" w:unhideWhenUsed="1"/>
-    <w:lsdException w:name="Hashtag" w:semiHidden="1" w:unhideWhenUsed="1"/>
   </w:latentStyles>
   <w:style w:type="paragraph" w:default="1" w:styleId="Normal">
     <w:name w:val="Normal"/>

</xml_diff>